<commit_message>
oppdatert tekster til tjenester
</commit_message>
<xml_diff>
--- a/Tekster/Tjenester.docx
+++ b/Tekster/Tjenester.docx
@@ -24,13 +24,615 @@
           <w:szCs w:val="27"/>
           <w:lang w:eastAsia="nb-NO"/>
         </w:rPr>
-        <w:t>Kompetent</w:t>
-      </w:r>
-    </w:p>
-    <w:p>
+        <w:t>Hovedtekst</w:t>
+      </w:r>
+    </w:p>
+    <w:p>
+      <w:pPr>
+        <w:pStyle w:val="Listeavsnitt"/>
+        <w:numPr>
+          <w:ilvl w:val="0"/>
+          <w:numId w:val="3"/>
+        </w:numPr>
+        <w:shd w:val="clear" w:color="auto" w:fill="FFFFFF"/>
+        <w:spacing w:after="100" w:afterAutospacing="1" w:line="240" w:lineRule="auto"/>
+        <w:outlineLvl w:val="2"/>
+        <w:rPr>
+          <w:rFonts w:ascii="Segoe UI" w:eastAsia="Times New Roman" w:hAnsi="Segoe UI" w:cs="Segoe UI"/>
+          <w:color w:val="212529"/>
+          <w:sz w:val="27"/>
+          <w:szCs w:val="27"/>
+          <w:lang w:eastAsia="nb-NO"/>
+        </w:rPr>
+      </w:pPr>
+      <w:r>
+        <w:rPr>
+          <w:rFonts w:ascii="Segoe UI" w:eastAsia="Times New Roman" w:hAnsi="Segoe UI" w:cs="Segoe UI"/>
+          <w:color w:val="212529"/>
+          <w:lang w:eastAsia="nb-NO"/>
+        </w:rPr>
+        <w:t>Vi er fire</w:t>
+      </w:r>
+      <w:r>
+        <w:rPr>
+          <w:rFonts w:ascii="Segoe UI" w:eastAsia="Times New Roman" w:hAnsi="Segoe UI" w:cs="Segoe UI"/>
+          <w:color w:val="212529"/>
+          <w:lang w:eastAsia="nb-NO"/>
+        </w:rPr>
+        <w:t xml:space="preserve"> siv-</w:t>
+      </w:r>
+      <w:proofErr w:type="spellStart"/>
+      <w:r>
+        <w:rPr>
+          <w:rFonts w:ascii="Segoe UI" w:eastAsia="Times New Roman" w:hAnsi="Segoe UI" w:cs="Segoe UI"/>
+          <w:color w:val="212529"/>
+          <w:lang w:eastAsia="nb-NO"/>
+        </w:rPr>
+        <w:t>ing</w:t>
+      </w:r>
+      <w:proofErr w:type="spellEnd"/>
+      <w:r>
+        <w:rPr>
+          <w:rFonts w:ascii="Segoe UI" w:eastAsia="Times New Roman" w:hAnsi="Segoe UI" w:cs="Segoe UI"/>
+          <w:color w:val="212529"/>
+          <w:lang w:eastAsia="nb-NO"/>
+        </w:rPr>
+        <w:t xml:space="preserve"> Studenter som går på Norges </w:t>
+      </w:r>
+      <w:proofErr w:type="spellStart"/>
+      <w:r>
+        <w:rPr>
+          <w:rFonts w:ascii="Segoe UI" w:eastAsia="Times New Roman" w:hAnsi="Segoe UI" w:cs="Segoe UI"/>
+          <w:color w:val="212529"/>
+          <w:lang w:eastAsia="nb-NO"/>
+        </w:rPr>
+        <w:t>teknolgis</w:t>
+      </w:r>
+      <w:proofErr w:type="spellEnd"/>
+      <w:r>
+        <w:rPr>
+          <w:rFonts w:ascii="Segoe UI" w:eastAsia="Times New Roman" w:hAnsi="Segoe UI" w:cs="Segoe UI"/>
+          <w:color w:val="212529"/>
+          <w:lang w:eastAsia="nb-NO"/>
+        </w:rPr>
+        <w:t xml:space="preserve"> </w:t>
+      </w:r>
+    </w:p>
+    <w:p>
+      <w:pPr>
+        <w:pStyle w:val="Listeavsnitt"/>
+        <w:numPr>
+          <w:ilvl w:val="0"/>
+          <w:numId w:val="3"/>
+        </w:numPr>
+        <w:shd w:val="clear" w:color="auto" w:fill="FFFFFF"/>
+        <w:spacing w:after="100" w:afterAutospacing="1" w:line="240" w:lineRule="auto"/>
+        <w:outlineLvl w:val="2"/>
+        <w:rPr>
+          <w:rFonts w:ascii="Segoe UI" w:eastAsia="Times New Roman" w:hAnsi="Segoe UI" w:cs="Segoe UI"/>
+          <w:color w:val="212529"/>
+          <w:sz w:val="27"/>
+          <w:szCs w:val="27"/>
+          <w:lang w:eastAsia="nb-NO"/>
+        </w:rPr>
+      </w:pPr>
+      <w:r>
+        <w:rPr>
+          <w:rFonts w:ascii="Segoe UI" w:eastAsia="Times New Roman" w:hAnsi="Segoe UI" w:cs="Segoe UI"/>
+          <w:color w:val="212529"/>
+          <w:sz w:val="27"/>
+          <w:szCs w:val="27"/>
+          <w:lang w:eastAsia="nb-NO"/>
+        </w:rPr>
+        <w:t xml:space="preserve">Mer personlig </w:t>
+      </w:r>
+    </w:p>
+    <w:p>
+      <w:pPr>
+        <w:pStyle w:val="Listeavsnitt"/>
+        <w:numPr>
+          <w:ilvl w:val="0"/>
+          <w:numId w:val="3"/>
+        </w:numPr>
+        <w:shd w:val="clear" w:color="auto" w:fill="FFFFFF"/>
+        <w:spacing w:after="100" w:afterAutospacing="1" w:line="240" w:lineRule="auto"/>
+        <w:jc w:val="center"/>
+        <w:outlineLvl w:val="2"/>
+        <w:rPr>
+          <w:rFonts w:ascii="Segoe UI" w:eastAsia="Times New Roman" w:hAnsi="Segoe UI" w:cs="Segoe UI"/>
+          <w:color w:val="212529"/>
+          <w:sz w:val="27"/>
+          <w:szCs w:val="27"/>
+          <w:lang w:eastAsia="nb-NO"/>
+        </w:rPr>
+      </w:pPr>
+      <w:r>
+        <w:rPr>
+          <w:bCs/>
+        </w:rPr>
+        <w:t xml:space="preserve">Teknologi har alltid vært av stor interesse for </w:t>
+      </w:r>
+      <w:r>
+        <w:rPr>
+          <w:bCs/>
+        </w:rPr>
+        <w:t>oss</w:t>
+      </w:r>
+      <w:r>
+        <w:rPr>
+          <w:bCs/>
+        </w:rPr>
+        <w:t xml:space="preserve"> og </w:t>
+      </w:r>
+      <w:r>
+        <w:rPr>
+          <w:bCs/>
+        </w:rPr>
+        <w:t xml:space="preserve">vi </w:t>
+      </w:r>
+      <w:r>
+        <w:rPr>
+          <w:bCs/>
+        </w:rPr>
+        <w:t xml:space="preserve">har gjennom </w:t>
+      </w:r>
+      <w:r>
+        <w:rPr>
+          <w:bCs/>
+        </w:rPr>
+        <w:t>våre</w:t>
+      </w:r>
+      <w:r>
+        <w:rPr>
+          <w:bCs/>
+        </w:rPr>
+        <w:t xml:space="preserve"> studier</w:t>
+      </w:r>
+      <w:r>
+        <w:rPr>
+          <w:bCs/>
+        </w:rPr>
+        <w:t xml:space="preserve"> </w:t>
+      </w:r>
+      <w:r>
+        <w:rPr>
+          <w:bCs/>
+        </w:rPr>
+        <w:t xml:space="preserve">videreutviklet både </w:t>
+      </w:r>
+      <w:r>
+        <w:rPr>
+          <w:bCs/>
+        </w:rPr>
+        <w:t>vår</w:t>
+      </w:r>
+      <w:r>
+        <w:rPr>
+          <w:bCs/>
+        </w:rPr>
+        <w:t xml:space="preserve"> interesse og kompetanse</w:t>
+      </w:r>
+      <w:r>
+        <w:rPr>
+          <w:bCs/>
+        </w:rPr>
+        <w:t xml:space="preserve">. Dette er noe vi vil bruke videre for å hjelpe andre bedrifter. </w:t>
+      </w:r>
+    </w:p>
+    <w:p>
+      <w:pPr>
+        <w:shd w:val="clear" w:color="auto" w:fill="FFFFFF"/>
+        <w:spacing w:after="100" w:afterAutospacing="1" w:line="240" w:lineRule="auto"/>
+        <w:jc w:val="center"/>
+        <w:outlineLvl w:val="2"/>
+        <w:rPr>
+          <w:rFonts w:ascii="Segoe UI" w:eastAsia="Times New Roman" w:hAnsi="Segoe UI" w:cs="Segoe UI"/>
+          <w:color w:val="212529"/>
+          <w:sz w:val="27"/>
+          <w:szCs w:val="27"/>
+          <w:lang w:eastAsia="nb-NO"/>
+        </w:rPr>
+      </w:pPr>
+    </w:p>
+    <w:p>
+      <w:pPr>
+        <w:shd w:val="clear" w:color="auto" w:fill="FFFFFF"/>
+        <w:spacing w:after="100" w:afterAutospacing="1" w:line="240" w:lineRule="auto"/>
+        <w:outlineLvl w:val="2"/>
+        <w:rPr>
+          <w:bCs/>
+        </w:rPr>
+      </w:pPr>
+      <w:r>
+        <w:rPr>
+          <w:bCs/>
+        </w:rPr>
+        <w:t xml:space="preserve">Vi er fire </w:t>
+      </w:r>
+      <w:proofErr w:type="spellStart"/>
+      <w:r>
+        <w:rPr>
+          <w:bCs/>
+        </w:rPr>
+        <w:t>sivilingeniørerstudenter</w:t>
+      </w:r>
+      <w:proofErr w:type="spellEnd"/>
+      <w:r>
+        <w:rPr>
+          <w:bCs/>
+        </w:rPr>
+        <w:t xml:space="preserve"> fra NTNU. </w:t>
+      </w:r>
+      <w:r>
+        <w:rPr>
+          <w:bCs/>
+        </w:rPr>
+        <w:t xml:space="preserve">Teknologi har alltid vært av stor interesse for oss og vi har gjennom våre studier videreutviklet både vår interesse og kompetanse. </w:t>
+      </w:r>
+    </w:p>
+    <w:p>
+      <w:pPr>
+        <w:shd w:val="clear" w:color="auto" w:fill="FFFFFF"/>
+        <w:spacing w:after="100" w:afterAutospacing="1" w:line="240" w:lineRule="auto"/>
+        <w:outlineLvl w:val="2"/>
+        <w:rPr>
+          <w:bCs/>
+        </w:rPr>
+      </w:pPr>
+      <w:r>
+        <w:rPr>
+          <w:bCs/>
+        </w:rPr>
+        <w:t xml:space="preserve">Websider, annen IT-relatert </w:t>
+      </w:r>
+      <w:proofErr w:type="spellStart"/>
+      <w:r>
+        <w:rPr>
+          <w:bCs/>
+        </w:rPr>
+        <w:t>konsulentering</w:t>
+      </w:r>
+      <w:proofErr w:type="spellEnd"/>
+    </w:p>
+    <w:p>
+      <w:pPr>
+        <w:shd w:val="clear" w:color="auto" w:fill="FFFFFF"/>
+        <w:spacing w:after="100" w:afterAutospacing="1" w:line="240" w:lineRule="auto"/>
+        <w:outlineLvl w:val="2"/>
+        <w:rPr>
+          <w:bCs/>
+        </w:rPr>
+      </w:pPr>
+    </w:p>
+    <w:p>
+      <w:pPr>
+        <w:shd w:val="clear" w:color="auto" w:fill="FFFFFF"/>
+        <w:spacing w:after="100" w:afterAutospacing="1" w:line="240" w:lineRule="auto"/>
+        <w:outlineLvl w:val="2"/>
+        <w:rPr>
+          <w:bCs/>
+        </w:rPr>
+      </w:pPr>
+      <w:r>
+        <w:rPr>
+          <w:bCs/>
+        </w:rPr>
+        <w:t>IT</w:t>
+      </w:r>
+      <w:r>
+        <w:rPr>
+          <w:bCs/>
+        </w:rPr>
+        <w:t xml:space="preserve"> </w:t>
+      </w:r>
+      <w:r>
+        <w:rPr>
+          <w:bCs/>
+        </w:rPr>
+        <w:t xml:space="preserve">behøver </w:t>
+      </w:r>
+      <w:r>
+        <w:rPr>
+          <w:bCs/>
+        </w:rPr>
+        <w:t xml:space="preserve">ikke </w:t>
+      </w:r>
+      <w:r>
+        <w:rPr>
+          <w:bCs/>
+        </w:rPr>
+        <w:t>å være vanskelig og dyrt</w:t>
+      </w:r>
+    </w:p>
+    <w:p>
+      <w:pPr>
+        <w:shd w:val="clear" w:color="auto" w:fill="FFFFFF"/>
+        <w:spacing w:after="100" w:afterAutospacing="1" w:line="240" w:lineRule="auto"/>
+        <w:outlineLvl w:val="2"/>
+        <w:rPr>
+          <w:bCs/>
+        </w:rPr>
+      </w:pPr>
+      <w:r>
+        <w:rPr>
+          <w:bCs/>
+        </w:rPr>
+        <w:t>Din visjon vil med vår digitale kompetanse bli realisert</w:t>
+      </w:r>
+      <w:r>
+        <w:rPr>
+          <w:bCs/>
+        </w:rPr>
+        <w:t xml:space="preserve"> enkelt og friksjonsfritt</w:t>
+      </w:r>
+      <w:r>
+        <w:rPr>
+          <w:bCs/>
+        </w:rPr>
+        <w:t>.</w:t>
+      </w:r>
+      <w:r>
+        <w:rPr>
+          <w:bCs/>
+        </w:rPr>
+        <w:tab/>
+      </w:r>
+    </w:p>
+    <w:p>
+      <w:pPr>
+        <w:shd w:val="clear" w:color="auto" w:fill="FFFFFF"/>
+        <w:spacing w:after="100" w:afterAutospacing="1" w:line="240" w:lineRule="auto"/>
+        <w:outlineLvl w:val="2"/>
+        <w:rPr>
+          <w:bCs/>
+        </w:rPr>
+      </w:pPr>
+    </w:p>
+    <w:p>
+      <w:pPr>
+        <w:shd w:val="clear" w:color="auto" w:fill="FFFFFF"/>
+        <w:spacing w:after="100" w:afterAutospacing="1" w:line="240" w:lineRule="auto"/>
+        <w:outlineLvl w:val="2"/>
+        <w:rPr>
+          <w:bCs/>
+        </w:rPr>
+      </w:pPr>
+      <w:r>
+        <w:rPr>
+          <w:bCs/>
+        </w:rPr>
+        <w:t>Prosessen har aldri vært enklere</w:t>
+      </w:r>
       <w:bookmarkStart w:id="0" w:name="_GoBack"/>
       <w:bookmarkEnd w:id="0"/>
     </w:p>
+    <w:p>
+      <w:pPr>
+        <w:shd w:val="clear" w:color="auto" w:fill="FFFFFF"/>
+        <w:spacing w:after="100" w:afterAutospacing="1" w:line="240" w:lineRule="auto"/>
+        <w:outlineLvl w:val="2"/>
+        <w:rPr>
+          <w:rFonts w:ascii="Segoe UI" w:eastAsia="Times New Roman" w:hAnsi="Segoe UI" w:cs="Segoe UI"/>
+          <w:color w:val="212529"/>
+          <w:sz w:val="27"/>
+          <w:szCs w:val="27"/>
+          <w:lang w:eastAsia="nb-NO"/>
+        </w:rPr>
+      </w:pPr>
+    </w:p>
+    <w:p>
+      <w:pPr>
+        <w:pStyle w:val="Listeavsnitt"/>
+        <w:shd w:val="clear" w:color="auto" w:fill="FFFFFF"/>
+        <w:spacing w:after="100" w:afterAutospacing="1" w:line="240" w:lineRule="auto"/>
+        <w:outlineLvl w:val="2"/>
+        <w:rPr>
+          <w:rFonts w:ascii="Segoe UI" w:eastAsia="Times New Roman" w:hAnsi="Segoe UI" w:cs="Segoe UI"/>
+          <w:color w:val="212529"/>
+          <w:sz w:val="27"/>
+          <w:szCs w:val="27"/>
+          <w:lang w:eastAsia="nb-NO"/>
+        </w:rPr>
+      </w:pPr>
+    </w:p>
+    <w:p>
+      <w:pPr>
+        <w:shd w:val="clear" w:color="auto" w:fill="FFFFFF"/>
+        <w:spacing w:after="100" w:afterAutospacing="1" w:line="240" w:lineRule="auto"/>
+        <w:jc w:val="center"/>
+        <w:outlineLvl w:val="2"/>
+        <w:rPr>
+          <w:rFonts w:ascii="Segoe UI" w:eastAsia="Times New Roman" w:hAnsi="Segoe UI" w:cs="Segoe UI"/>
+          <w:color w:val="212529"/>
+          <w:sz w:val="27"/>
+          <w:szCs w:val="27"/>
+          <w:lang w:eastAsia="nb-NO"/>
+        </w:rPr>
+      </w:pPr>
+      <w:r>
+        <w:rPr>
+          <w:rFonts w:ascii="Segoe UI" w:eastAsia="Times New Roman" w:hAnsi="Segoe UI" w:cs="Segoe UI"/>
+          <w:color w:val="212529"/>
+          <w:sz w:val="27"/>
+          <w:szCs w:val="27"/>
+          <w:lang w:eastAsia="nb-NO"/>
+        </w:rPr>
+        <w:t>Kompetent</w:t>
+      </w:r>
+    </w:p>
+    <w:p/>
+    <w:p/>
+    <w:p>
+      <w:pPr>
+        <w:jc w:val="center"/>
+        <w:rPr>
+          <w:rFonts w:ascii="Segoe UI" w:eastAsia="Times New Roman" w:hAnsi="Segoe UI" w:cs="Segoe UI"/>
+          <w:color w:val="212529"/>
+          <w:sz w:val="27"/>
+          <w:szCs w:val="27"/>
+          <w:lang w:eastAsia="nb-NO"/>
+        </w:rPr>
+      </w:pPr>
+      <w:r>
+        <w:rPr>
+          <w:rFonts w:ascii="Segoe UI" w:eastAsia="Times New Roman" w:hAnsi="Segoe UI" w:cs="Segoe UI"/>
+          <w:color w:val="212529"/>
+          <w:sz w:val="27"/>
+          <w:szCs w:val="27"/>
+          <w:lang w:eastAsia="nb-NO"/>
+        </w:rPr>
+        <w:t>Skreddersydd</w:t>
+      </w:r>
+    </w:p>
+    <w:p/>
+    <w:p/>
+    <w:p>
+      <w:pPr>
+        <w:pStyle w:val="Overskrift3"/>
+        <w:shd w:val="clear" w:color="auto" w:fill="FFFFFF"/>
+        <w:spacing w:before="0" w:beforeAutospacing="0"/>
+        <w:jc w:val="center"/>
+        <w:rPr>
+          <w:rFonts w:ascii="Segoe UI" w:hAnsi="Segoe UI" w:cs="Segoe UI"/>
+          <w:b w:val="0"/>
+          <w:bCs w:val="0"/>
+          <w:color w:val="212529"/>
+        </w:rPr>
+      </w:pPr>
+      <w:r>
+        <w:rPr>
+          <w:rFonts w:ascii="Segoe UI" w:hAnsi="Segoe UI" w:cs="Segoe UI"/>
+          <w:b w:val="0"/>
+          <w:bCs w:val="0"/>
+          <w:color w:val="212529"/>
+        </w:rPr>
+        <w:t>Rimelig</w:t>
+      </w:r>
+    </w:p>
+    <w:p>
+      <w:pPr>
+        <w:pStyle w:val="Overskrift3"/>
+        <w:shd w:val="clear" w:color="auto" w:fill="FFFFFF"/>
+        <w:spacing w:before="0" w:beforeAutospacing="0"/>
+        <w:jc w:val="center"/>
+        <w:rPr>
+          <w:rFonts w:ascii="Segoe UI" w:hAnsi="Segoe UI" w:cs="Segoe UI"/>
+          <w:b w:val="0"/>
+          <w:bCs w:val="0"/>
+          <w:color w:val="212529"/>
+        </w:rPr>
+      </w:pPr>
+    </w:p>
+    <w:p>
+      <w:pPr>
+        <w:pStyle w:val="Overskrift3"/>
+        <w:shd w:val="clear" w:color="auto" w:fill="FFFFFF"/>
+        <w:spacing w:before="0" w:beforeAutospacing="0"/>
+        <w:jc w:val="center"/>
+        <w:rPr>
+          <w:rFonts w:ascii="Segoe UI" w:hAnsi="Segoe UI" w:cs="Segoe UI"/>
+          <w:b w:val="0"/>
+          <w:bCs w:val="0"/>
+          <w:color w:val="212529"/>
+        </w:rPr>
+      </w:pPr>
+    </w:p>
+    <w:p>
+      <w:pPr>
+        <w:pStyle w:val="Overskrift3"/>
+        <w:shd w:val="clear" w:color="auto" w:fill="FFFFFF"/>
+        <w:spacing w:before="0" w:beforeAutospacing="0"/>
+        <w:jc w:val="center"/>
+        <w:rPr>
+          <w:rFonts w:ascii="Segoe UI" w:hAnsi="Segoe UI" w:cs="Segoe UI"/>
+          <w:b w:val="0"/>
+          <w:bCs w:val="0"/>
+          <w:color w:val="212529"/>
+        </w:rPr>
+      </w:pPr>
+    </w:p>
+    <w:p>
+      <w:pPr>
+        <w:pStyle w:val="Overskrift3"/>
+        <w:numPr>
+          <w:ilvl w:val="0"/>
+          <w:numId w:val="1"/>
+        </w:numPr>
+        <w:shd w:val="clear" w:color="auto" w:fill="FFFFFF"/>
+        <w:spacing w:before="0" w:beforeAutospacing="0"/>
+        <w:rPr>
+          <w:rFonts w:ascii="Segoe UI" w:hAnsi="Segoe UI" w:cs="Segoe UI"/>
+          <w:b w:val="0"/>
+          <w:bCs w:val="0"/>
+          <w:color w:val="212529"/>
+          <w:sz w:val="22"/>
+          <w:szCs w:val="22"/>
+        </w:rPr>
+      </w:pPr>
+      <w:r>
+        <w:rPr>
+          <w:rFonts w:ascii="Segoe UI" w:hAnsi="Segoe UI" w:cs="Segoe UI"/>
+          <w:b w:val="0"/>
+          <w:bCs w:val="0"/>
+          <w:color w:val="212529"/>
+          <w:sz w:val="22"/>
+          <w:szCs w:val="22"/>
+        </w:rPr>
+        <w:lastRenderedPageBreak/>
+        <w:t>Ettersom våre ansatte er fulltidsstudenter, vil utviklingen av produktet bli noe lengre. Til gjengjeld er våre priser langt under markedsverdi.</w:t>
+      </w:r>
+    </w:p>
+    <w:p>
+      <w:pPr>
+        <w:pStyle w:val="Overskrift3"/>
+        <w:shd w:val="clear" w:color="auto" w:fill="FFFFFF"/>
+        <w:spacing w:before="0" w:beforeAutospacing="0"/>
+        <w:jc w:val="center"/>
+        <w:rPr>
+          <w:rFonts w:ascii="Segoe UI" w:hAnsi="Segoe UI" w:cs="Segoe UI"/>
+          <w:b w:val="0"/>
+          <w:bCs w:val="0"/>
+          <w:color w:val="212529"/>
+        </w:rPr>
+      </w:pPr>
+    </w:p>
+    <w:p>
+      <w:pPr>
+        <w:pStyle w:val="Listeavsnitt"/>
+        <w:numPr>
+          <w:ilvl w:val="0"/>
+          <w:numId w:val="1"/>
+        </w:numPr>
+      </w:pPr>
+      <w:r>
+        <w:rPr>
+          <w:rFonts w:ascii="Segoe UI" w:hAnsi="Segoe UI" w:cs="Segoe UI"/>
+          <w:color w:val="212529"/>
+          <w:shd w:val="clear" w:color="auto" w:fill="FFFFFF"/>
+        </w:rPr>
+        <w:t>Vi er svært fleksible, og kan tilby moderne webdesign, effektive programvareløsninger og strategi tilpasset dine behov.</w:t>
+      </w:r>
+    </w:p>
+    <w:p/>
+    <w:p/>
+    <w:p>
+      <w:pPr>
+        <w:pStyle w:val="Listeavsnitt"/>
+        <w:numPr>
+          <w:ilvl w:val="0"/>
+          <w:numId w:val="1"/>
+        </w:numPr>
+      </w:pPr>
+      <w:r>
+        <w:rPr>
+          <w:rFonts w:ascii="Segoe UI" w:hAnsi="Segoe UI" w:cs="Segoe UI"/>
+          <w:color w:val="212529"/>
+          <w:shd w:val="clear" w:color="auto" w:fill="FFFFFF"/>
+        </w:rPr>
+        <w:t>Våre konsulenter er sivilingeniørstudenter ved Gløshaugen i Trondheim, og har god erfaring fra arbeidslivet samt en tung faglig bakgrunn.</w:t>
+      </w:r>
+    </w:p>
+    <w:p/>
     <w:sectPr>
       <w:pgSz w:w="11906" w:h="16838"/>
       <w:pgMar w:top="1417" w:right="1417" w:bottom="1417" w:left="1417" w:header="708" w:footer="708" w:gutter="0"/>
@@ -39,6 +641,356 @@
     </w:sectPr>
   </w:body>
 </w:document>
+</file>
+
+<file path=word/numbering.xml><?xml version="1.0" encoding="utf-8"?>
+<w:numbering xmlns:wpc="http://schemas.microsoft.com/office/word/2010/wordprocessingCanvas" xmlns:cx="http://schemas.microsoft.com/office/drawing/2014/chartex" xmlns:cx1="http://schemas.microsoft.com/office/drawing/2015/9/8/chartex" xmlns:cx2="http://schemas.microsoft.com/office/drawing/2015/10/21/chartex" xmlns:cx3="http://schemas.microsoft.com/office/drawing/2016/5/9/chartex" xmlns:cx4="http://schemas.microsoft.com/office/drawing/2016/5/10/chartex" xmlns:cx5="http://schemas.microsoft.com/office/drawing/2016/5/11/chartex" xmlns:cx6="http://schemas.microsoft.com/office/drawing/2016/5/12/chartex" xmlns:cx7="http://schemas.microsoft.com/office/drawing/2016/5/13/chartex" xmlns:cx8="http://schemas.microsoft.com/office/drawing/2016/5/14/chartex" xmlns:mc="http://schemas.openxmlformats.org/markup-compatibility/2006" xmlns:aink="http://schemas.microsoft.com/office/drawing/2016/ink" xmlns:am3d="http://schemas.microsoft.com/office/drawing/2017/model3d" xmlns:o="urn:schemas-microsoft-com:office:office" xmlns:r="http://schemas.openxmlformats.org/officeDocument/2006/relationships" xmlns:m="http://schemas.openxmlformats.org/officeDocument/2006/math" xmlns:v="urn:schemas-microsoft-com:vml" xmlns:wp14="http://schemas.microsoft.com/office/word/2010/wordprocessingDrawing" xmlns:wp="http://schemas.openxmlformats.org/drawingml/2006/wordprocessingDrawing" xmlns:w10="urn:schemas-microsoft-com:office:word" xmlns:w="http://schemas.openxmlformats.org/wordprocessingml/2006/main" xmlns:w14="http://schemas.microsoft.com/office/word/2010/wordml" xmlns:w15="http://schemas.microsoft.com/office/word/2012/wordml" xmlns:w16cex="http://schemas.microsoft.com/office/word/2018/wordml/cex" xmlns:w16cid="http://schemas.microsoft.com/office/word/2016/wordml/cid" xmlns:w16="http://schemas.microsoft.com/office/word/2018/wordml" xmlns:w16se="http://schemas.microsoft.com/office/word/2015/wordml/symex" xmlns:wpg="http://schemas.microsoft.com/office/word/2010/wordprocessingGroup" xmlns:wpi="http://schemas.microsoft.com/office/word/2010/wordprocessingInk" xmlns:wne="http://schemas.microsoft.com/office/word/2006/wordml" xmlns:wps="http://schemas.microsoft.com/office/word/2010/wordprocessingShape" mc:Ignorable="w14 w15 w16se w16cid w16 w16cex wp14">
+  <w:abstractNum w:abstractNumId="0" w15:restartNumberingAfterBreak="0">
+    <w:nsid w:val="05E13E67"/>
+    <w:multiLevelType w:val="hybridMultilevel"/>
+    <w:tmpl w:val="FD9A9E68"/>
+    <w:lvl w:ilvl="0" w:tplc="596601B0">
+      <w:numFmt w:val="bullet"/>
+      <w:lvlText w:val="-"/>
+      <w:lvlJc w:val="left"/>
+      <w:pPr>
+        <w:ind w:left="720" w:hanging="360"/>
+      </w:pPr>
+      <w:rPr>
+        <w:rFonts w:ascii="Segoe UI" w:eastAsia="Times New Roman" w:hAnsi="Segoe UI" w:cs="Segoe UI" w:hint="default"/>
+      </w:rPr>
+    </w:lvl>
+    <w:lvl w:ilvl="1" w:tplc="04140003" w:tentative="1">
+      <w:start w:val="1"/>
+      <w:numFmt w:val="bullet"/>
+      <w:lvlText w:val="o"/>
+      <w:lvlJc w:val="left"/>
+      <w:pPr>
+        <w:ind w:left="1440" w:hanging="360"/>
+      </w:pPr>
+      <w:rPr>
+        <w:rFonts w:ascii="Courier New" w:hAnsi="Courier New" w:cs="Courier New" w:hint="default"/>
+      </w:rPr>
+    </w:lvl>
+    <w:lvl w:ilvl="2" w:tplc="04140005" w:tentative="1">
+      <w:start w:val="1"/>
+      <w:numFmt w:val="bullet"/>
+      <w:lvlText w:val=""/>
+      <w:lvlJc w:val="left"/>
+      <w:pPr>
+        <w:ind w:left="2160" w:hanging="360"/>
+      </w:pPr>
+      <w:rPr>
+        <w:rFonts w:ascii="Wingdings" w:hAnsi="Wingdings" w:hint="default"/>
+      </w:rPr>
+    </w:lvl>
+    <w:lvl w:ilvl="3" w:tplc="04140001" w:tentative="1">
+      <w:start w:val="1"/>
+      <w:numFmt w:val="bullet"/>
+      <w:lvlText w:val=""/>
+      <w:lvlJc w:val="left"/>
+      <w:pPr>
+        <w:ind w:left="2880" w:hanging="360"/>
+      </w:pPr>
+      <w:rPr>
+        <w:rFonts w:ascii="Symbol" w:hAnsi="Symbol" w:hint="default"/>
+      </w:rPr>
+    </w:lvl>
+    <w:lvl w:ilvl="4" w:tplc="04140003" w:tentative="1">
+      <w:start w:val="1"/>
+      <w:numFmt w:val="bullet"/>
+      <w:lvlText w:val="o"/>
+      <w:lvlJc w:val="left"/>
+      <w:pPr>
+        <w:ind w:left="3600" w:hanging="360"/>
+      </w:pPr>
+      <w:rPr>
+        <w:rFonts w:ascii="Courier New" w:hAnsi="Courier New" w:cs="Courier New" w:hint="default"/>
+      </w:rPr>
+    </w:lvl>
+    <w:lvl w:ilvl="5" w:tplc="04140005" w:tentative="1">
+      <w:start w:val="1"/>
+      <w:numFmt w:val="bullet"/>
+      <w:lvlText w:val=""/>
+      <w:lvlJc w:val="left"/>
+      <w:pPr>
+        <w:ind w:left="4320" w:hanging="360"/>
+      </w:pPr>
+      <w:rPr>
+        <w:rFonts w:ascii="Wingdings" w:hAnsi="Wingdings" w:hint="default"/>
+      </w:rPr>
+    </w:lvl>
+    <w:lvl w:ilvl="6" w:tplc="04140001" w:tentative="1">
+      <w:start w:val="1"/>
+      <w:numFmt w:val="bullet"/>
+      <w:lvlText w:val=""/>
+      <w:lvlJc w:val="left"/>
+      <w:pPr>
+        <w:ind w:left="5040" w:hanging="360"/>
+      </w:pPr>
+      <w:rPr>
+        <w:rFonts w:ascii="Symbol" w:hAnsi="Symbol" w:hint="default"/>
+      </w:rPr>
+    </w:lvl>
+    <w:lvl w:ilvl="7" w:tplc="04140003" w:tentative="1">
+      <w:start w:val="1"/>
+      <w:numFmt w:val="bullet"/>
+      <w:lvlText w:val="o"/>
+      <w:lvlJc w:val="left"/>
+      <w:pPr>
+        <w:ind w:left="5760" w:hanging="360"/>
+      </w:pPr>
+      <w:rPr>
+        <w:rFonts w:ascii="Courier New" w:hAnsi="Courier New" w:cs="Courier New" w:hint="default"/>
+      </w:rPr>
+    </w:lvl>
+    <w:lvl w:ilvl="8" w:tplc="04140005" w:tentative="1">
+      <w:start w:val="1"/>
+      <w:numFmt w:val="bullet"/>
+      <w:lvlText w:val=""/>
+      <w:lvlJc w:val="left"/>
+      <w:pPr>
+        <w:ind w:left="6480" w:hanging="360"/>
+      </w:pPr>
+      <w:rPr>
+        <w:rFonts w:ascii="Wingdings" w:hAnsi="Wingdings" w:hint="default"/>
+      </w:rPr>
+    </w:lvl>
+  </w:abstractNum>
+  <w:abstractNum w:abstractNumId="1" w15:restartNumberingAfterBreak="0">
+    <w:nsid w:val="5E577C3F"/>
+    <w:multiLevelType w:val="hybridMultilevel"/>
+    <w:tmpl w:val="91A62F9A"/>
+    <w:lvl w:ilvl="0" w:tplc="6D221E7A">
+      <w:numFmt w:val="bullet"/>
+      <w:lvlText w:val="-"/>
+      <w:lvlJc w:val="left"/>
+      <w:pPr>
+        <w:ind w:left="720" w:hanging="360"/>
+      </w:pPr>
+      <w:rPr>
+        <w:rFonts w:ascii="Segoe UI" w:eastAsia="Times New Roman" w:hAnsi="Segoe UI" w:cs="Segoe UI" w:hint="default"/>
+      </w:rPr>
+    </w:lvl>
+    <w:lvl w:ilvl="1" w:tplc="04140003" w:tentative="1">
+      <w:start w:val="1"/>
+      <w:numFmt w:val="bullet"/>
+      <w:lvlText w:val="o"/>
+      <w:lvlJc w:val="left"/>
+      <w:pPr>
+        <w:ind w:left="1440" w:hanging="360"/>
+      </w:pPr>
+      <w:rPr>
+        <w:rFonts w:ascii="Courier New" w:hAnsi="Courier New" w:cs="Courier New" w:hint="default"/>
+      </w:rPr>
+    </w:lvl>
+    <w:lvl w:ilvl="2" w:tplc="04140005" w:tentative="1">
+      <w:start w:val="1"/>
+      <w:numFmt w:val="bullet"/>
+      <w:lvlText w:val=""/>
+      <w:lvlJc w:val="left"/>
+      <w:pPr>
+        <w:ind w:left="2160" w:hanging="360"/>
+      </w:pPr>
+      <w:rPr>
+        <w:rFonts w:ascii="Wingdings" w:hAnsi="Wingdings" w:hint="default"/>
+      </w:rPr>
+    </w:lvl>
+    <w:lvl w:ilvl="3" w:tplc="04140001" w:tentative="1">
+      <w:start w:val="1"/>
+      <w:numFmt w:val="bullet"/>
+      <w:lvlText w:val=""/>
+      <w:lvlJc w:val="left"/>
+      <w:pPr>
+        <w:ind w:left="2880" w:hanging="360"/>
+      </w:pPr>
+      <w:rPr>
+        <w:rFonts w:ascii="Symbol" w:hAnsi="Symbol" w:hint="default"/>
+      </w:rPr>
+    </w:lvl>
+    <w:lvl w:ilvl="4" w:tplc="04140003" w:tentative="1">
+      <w:start w:val="1"/>
+      <w:numFmt w:val="bullet"/>
+      <w:lvlText w:val="o"/>
+      <w:lvlJc w:val="left"/>
+      <w:pPr>
+        <w:ind w:left="3600" w:hanging="360"/>
+      </w:pPr>
+      <w:rPr>
+        <w:rFonts w:ascii="Courier New" w:hAnsi="Courier New" w:cs="Courier New" w:hint="default"/>
+      </w:rPr>
+    </w:lvl>
+    <w:lvl w:ilvl="5" w:tplc="04140005" w:tentative="1">
+      <w:start w:val="1"/>
+      <w:numFmt w:val="bullet"/>
+      <w:lvlText w:val=""/>
+      <w:lvlJc w:val="left"/>
+      <w:pPr>
+        <w:ind w:left="4320" w:hanging="360"/>
+      </w:pPr>
+      <w:rPr>
+        <w:rFonts w:ascii="Wingdings" w:hAnsi="Wingdings" w:hint="default"/>
+      </w:rPr>
+    </w:lvl>
+    <w:lvl w:ilvl="6" w:tplc="04140001" w:tentative="1">
+      <w:start w:val="1"/>
+      <w:numFmt w:val="bullet"/>
+      <w:lvlText w:val=""/>
+      <w:lvlJc w:val="left"/>
+      <w:pPr>
+        <w:ind w:left="5040" w:hanging="360"/>
+      </w:pPr>
+      <w:rPr>
+        <w:rFonts w:ascii="Symbol" w:hAnsi="Symbol" w:hint="default"/>
+      </w:rPr>
+    </w:lvl>
+    <w:lvl w:ilvl="7" w:tplc="04140003" w:tentative="1">
+      <w:start w:val="1"/>
+      <w:numFmt w:val="bullet"/>
+      <w:lvlText w:val="o"/>
+      <w:lvlJc w:val="left"/>
+      <w:pPr>
+        <w:ind w:left="5760" w:hanging="360"/>
+      </w:pPr>
+      <w:rPr>
+        <w:rFonts w:ascii="Courier New" w:hAnsi="Courier New" w:cs="Courier New" w:hint="default"/>
+      </w:rPr>
+    </w:lvl>
+    <w:lvl w:ilvl="8" w:tplc="04140005" w:tentative="1">
+      <w:start w:val="1"/>
+      <w:numFmt w:val="bullet"/>
+      <w:lvlText w:val=""/>
+      <w:lvlJc w:val="left"/>
+      <w:pPr>
+        <w:ind w:left="6480" w:hanging="360"/>
+      </w:pPr>
+      <w:rPr>
+        <w:rFonts w:ascii="Wingdings" w:hAnsi="Wingdings" w:hint="default"/>
+      </w:rPr>
+    </w:lvl>
+  </w:abstractNum>
+  <w:abstractNum w:abstractNumId="2" w15:restartNumberingAfterBreak="0">
+    <w:nsid w:val="62A2255E"/>
+    <w:multiLevelType w:val="hybridMultilevel"/>
+    <w:tmpl w:val="B1BC1944"/>
+    <w:lvl w:ilvl="0" w:tplc="EB4451A6">
+      <w:numFmt w:val="bullet"/>
+      <w:lvlText w:val="-"/>
+      <w:lvlJc w:val="left"/>
+      <w:pPr>
+        <w:ind w:left="720" w:hanging="360"/>
+      </w:pPr>
+      <w:rPr>
+        <w:rFonts w:ascii="Calibri" w:eastAsiaTheme="minorHAnsi" w:hAnsi="Calibri" w:cs="Calibri" w:hint="default"/>
+      </w:rPr>
+    </w:lvl>
+    <w:lvl w:ilvl="1" w:tplc="04140003" w:tentative="1">
+      <w:start w:val="1"/>
+      <w:numFmt w:val="bullet"/>
+      <w:lvlText w:val="o"/>
+      <w:lvlJc w:val="left"/>
+      <w:pPr>
+        <w:ind w:left="1440" w:hanging="360"/>
+      </w:pPr>
+      <w:rPr>
+        <w:rFonts w:ascii="Courier New" w:hAnsi="Courier New" w:cs="Courier New" w:hint="default"/>
+      </w:rPr>
+    </w:lvl>
+    <w:lvl w:ilvl="2" w:tplc="04140005" w:tentative="1">
+      <w:start w:val="1"/>
+      <w:numFmt w:val="bullet"/>
+      <w:lvlText w:val=""/>
+      <w:lvlJc w:val="left"/>
+      <w:pPr>
+        <w:ind w:left="2160" w:hanging="360"/>
+      </w:pPr>
+      <w:rPr>
+        <w:rFonts w:ascii="Wingdings" w:hAnsi="Wingdings" w:hint="default"/>
+      </w:rPr>
+    </w:lvl>
+    <w:lvl w:ilvl="3" w:tplc="04140001" w:tentative="1">
+      <w:start w:val="1"/>
+      <w:numFmt w:val="bullet"/>
+      <w:lvlText w:val=""/>
+      <w:lvlJc w:val="left"/>
+      <w:pPr>
+        <w:ind w:left="2880" w:hanging="360"/>
+      </w:pPr>
+      <w:rPr>
+        <w:rFonts w:ascii="Symbol" w:hAnsi="Symbol" w:hint="default"/>
+      </w:rPr>
+    </w:lvl>
+    <w:lvl w:ilvl="4" w:tplc="04140003" w:tentative="1">
+      <w:start w:val="1"/>
+      <w:numFmt w:val="bullet"/>
+      <w:lvlText w:val="o"/>
+      <w:lvlJc w:val="left"/>
+      <w:pPr>
+        <w:ind w:left="3600" w:hanging="360"/>
+      </w:pPr>
+      <w:rPr>
+        <w:rFonts w:ascii="Courier New" w:hAnsi="Courier New" w:cs="Courier New" w:hint="default"/>
+      </w:rPr>
+    </w:lvl>
+    <w:lvl w:ilvl="5" w:tplc="04140005" w:tentative="1">
+      <w:start w:val="1"/>
+      <w:numFmt w:val="bullet"/>
+      <w:lvlText w:val=""/>
+      <w:lvlJc w:val="left"/>
+      <w:pPr>
+        <w:ind w:left="4320" w:hanging="360"/>
+      </w:pPr>
+      <w:rPr>
+        <w:rFonts w:ascii="Wingdings" w:hAnsi="Wingdings" w:hint="default"/>
+      </w:rPr>
+    </w:lvl>
+    <w:lvl w:ilvl="6" w:tplc="04140001" w:tentative="1">
+      <w:start w:val="1"/>
+      <w:numFmt w:val="bullet"/>
+      <w:lvlText w:val=""/>
+      <w:lvlJc w:val="left"/>
+      <w:pPr>
+        <w:ind w:left="5040" w:hanging="360"/>
+      </w:pPr>
+      <w:rPr>
+        <w:rFonts w:ascii="Symbol" w:hAnsi="Symbol" w:hint="default"/>
+      </w:rPr>
+    </w:lvl>
+    <w:lvl w:ilvl="7" w:tplc="04140003" w:tentative="1">
+      <w:start w:val="1"/>
+      <w:numFmt w:val="bullet"/>
+      <w:lvlText w:val="o"/>
+      <w:lvlJc w:val="left"/>
+      <w:pPr>
+        <w:ind w:left="5760" w:hanging="360"/>
+      </w:pPr>
+      <w:rPr>
+        <w:rFonts w:ascii="Courier New" w:hAnsi="Courier New" w:cs="Courier New" w:hint="default"/>
+      </w:rPr>
+    </w:lvl>
+    <w:lvl w:ilvl="8" w:tplc="04140005" w:tentative="1">
+      <w:start w:val="1"/>
+      <w:numFmt w:val="bullet"/>
+      <w:lvlText w:val=""/>
+      <w:lvlJc w:val="left"/>
+      <w:pPr>
+        <w:ind w:left="6480" w:hanging="360"/>
+      </w:pPr>
+      <w:rPr>
+        <w:rFonts w:ascii="Wingdings" w:hAnsi="Wingdings" w:hint="default"/>
+      </w:rPr>
+    </w:lvl>
+  </w:abstractNum>
+  <w:num w:numId="1">
+    <w:abstractNumId w:val="2"/>
+  </w:num>
+  <w:num w:numId="2">
+    <w:abstractNumId w:val="1"/>
+  </w:num>
+  <w:num w:numId="3">
+    <w:abstractNumId w:val="0"/>
+  </w:num>
+</w:numbering>
 </file>
 
 <file path=word/styles.xml><?xml version="1.0" encoding="utf-8"?>
@@ -502,6 +1454,17 @@
       <w:lang w:eastAsia="nb-NO"/>
     </w:rPr>
   </w:style>
+  <w:style w:type="paragraph" w:styleId="Listeavsnitt">
+    <w:name w:val="List Paragraph"/>
+    <w:basedOn w:val="Normal"/>
+    <w:uiPriority w:val="34"/>
+    <w:qFormat/>
+    <w:rsid w:val="00CE5E75"/>
+    <w:pPr>
+      <w:ind w:left="720"/>
+      <w:contextualSpacing/>
+    </w:pPr>
+  </w:style>
 </w:styles>
 </file>
 

</xml_diff>

<commit_message>
Ferdig tekstene til tjenseter
</commit_message>
<xml_diff>
--- a/Tekster/Tjenester.docx
+++ b/Tekster/Tjenester.docx
@@ -9,7 +9,7 @@
         <w:jc w:val="center"/>
         <w:outlineLvl w:val="2"/>
         <w:rPr>
-          <w:rFonts w:ascii="Segoe UI" w:eastAsia="Times New Roman" w:hAnsi="Segoe UI" w:cs="Segoe UI"/>
+          <w:rFonts w:ascii="Times New Roman" w:eastAsia="Times New Roman" w:hAnsi="Times New Roman" w:cs="Times New Roman"/>
           <w:color w:val="212529"/>
           <w:sz w:val="27"/>
           <w:szCs w:val="27"/>
@@ -18,7 +18,7 @@
       </w:pPr>
       <w:r>
         <w:rPr>
-          <w:rFonts w:ascii="Segoe UI" w:eastAsia="Times New Roman" w:hAnsi="Segoe UI" w:cs="Segoe UI"/>
+          <w:rFonts w:ascii="Times New Roman" w:eastAsia="Times New Roman" w:hAnsi="Times New Roman" w:cs="Times New Roman"/>
           <w:color w:val="212529"/>
           <w:sz w:val="27"/>
           <w:szCs w:val="27"/>
@@ -38,7 +38,7 @@
         <w:spacing w:after="100" w:afterAutospacing="1" w:line="240" w:lineRule="auto"/>
         <w:outlineLvl w:val="2"/>
         <w:rPr>
-          <w:rFonts w:ascii="Segoe UI" w:eastAsia="Times New Roman" w:hAnsi="Segoe UI" w:cs="Segoe UI"/>
+          <w:rFonts w:ascii="Times New Roman" w:eastAsia="Times New Roman" w:hAnsi="Times New Roman" w:cs="Times New Roman"/>
           <w:color w:val="212529"/>
           <w:sz w:val="27"/>
           <w:szCs w:val="27"/>
@@ -47,7 +47,7 @@
       </w:pPr>
       <w:r>
         <w:rPr>
-          <w:rFonts w:ascii="Segoe UI" w:eastAsia="Times New Roman" w:hAnsi="Segoe UI" w:cs="Segoe UI"/>
+          <w:rFonts w:ascii="Times New Roman" w:eastAsia="Times New Roman" w:hAnsi="Times New Roman" w:cs="Times New Roman"/>
           <w:color w:val="212529"/>
           <w:lang w:eastAsia="nb-NO"/>
         </w:rPr>
@@ -55,7 +55,7 @@
       </w:r>
       <w:r>
         <w:rPr>
-          <w:rFonts w:ascii="Segoe UI" w:eastAsia="Times New Roman" w:hAnsi="Segoe UI" w:cs="Segoe UI"/>
+          <w:rFonts w:ascii="Times New Roman" w:eastAsia="Times New Roman" w:hAnsi="Times New Roman" w:cs="Times New Roman"/>
           <w:color w:val="212529"/>
           <w:lang w:eastAsia="nb-NO"/>
         </w:rPr>
@@ -64,7 +64,7 @@
       <w:proofErr w:type="spellStart"/>
       <w:r>
         <w:rPr>
-          <w:rFonts w:ascii="Segoe UI" w:eastAsia="Times New Roman" w:hAnsi="Segoe UI" w:cs="Segoe UI"/>
+          <w:rFonts w:ascii="Times New Roman" w:eastAsia="Times New Roman" w:hAnsi="Times New Roman" w:cs="Times New Roman"/>
           <w:color w:val="212529"/>
           <w:lang w:eastAsia="nb-NO"/>
         </w:rPr>
@@ -73,7 +73,7 @@
       <w:proofErr w:type="spellEnd"/>
       <w:r>
         <w:rPr>
-          <w:rFonts w:ascii="Segoe UI" w:eastAsia="Times New Roman" w:hAnsi="Segoe UI" w:cs="Segoe UI"/>
+          <w:rFonts w:ascii="Times New Roman" w:eastAsia="Times New Roman" w:hAnsi="Times New Roman" w:cs="Times New Roman"/>
           <w:color w:val="212529"/>
           <w:lang w:eastAsia="nb-NO"/>
         </w:rPr>
@@ -82,7 +82,7 @@
       <w:proofErr w:type="spellStart"/>
       <w:r>
         <w:rPr>
-          <w:rFonts w:ascii="Segoe UI" w:eastAsia="Times New Roman" w:hAnsi="Segoe UI" w:cs="Segoe UI"/>
+          <w:rFonts w:ascii="Times New Roman" w:eastAsia="Times New Roman" w:hAnsi="Times New Roman" w:cs="Times New Roman"/>
           <w:color w:val="212529"/>
           <w:lang w:eastAsia="nb-NO"/>
         </w:rPr>
@@ -91,7 +91,7 @@
       <w:proofErr w:type="spellEnd"/>
       <w:r>
         <w:rPr>
-          <w:rFonts w:ascii="Segoe UI" w:eastAsia="Times New Roman" w:hAnsi="Segoe UI" w:cs="Segoe UI"/>
+          <w:rFonts w:ascii="Times New Roman" w:eastAsia="Times New Roman" w:hAnsi="Times New Roman" w:cs="Times New Roman"/>
           <w:color w:val="212529"/>
           <w:lang w:eastAsia="nb-NO"/>
         </w:rPr>
@@ -109,7 +109,7 @@
         <w:spacing w:after="100" w:afterAutospacing="1" w:line="240" w:lineRule="auto"/>
         <w:outlineLvl w:val="2"/>
         <w:rPr>
-          <w:rFonts w:ascii="Segoe UI" w:eastAsia="Times New Roman" w:hAnsi="Segoe UI" w:cs="Segoe UI"/>
+          <w:rFonts w:ascii="Times New Roman" w:eastAsia="Times New Roman" w:hAnsi="Times New Roman" w:cs="Times New Roman"/>
           <w:color w:val="212529"/>
           <w:sz w:val="27"/>
           <w:szCs w:val="27"/>
@@ -118,7 +118,7 @@
       </w:pPr>
       <w:r>
         <w:rPr>
-          <w:rFonts w:ascii="Segoe UI" w:eastAsia="Times New Roman" w:hAnsi="Segoe UI" w:cs="Segoe UI"/>
+          <w:rFonts w:ascii="Times New Roman" w:eastAsia="Times New Roman" w:hAnsi="Times New Roman" w:cs="Times New Roman"/>
           <w:color w:val="212529"/>
           <w:sz w:val="27"/>
           <w:szCs w:val="27"/>
@@ -139,7 +139,7 @@
         <w:jc w:val="center"/>
         <w:outlineLvl w:val="2"/>
         <w:rPr>
-          <w:rFonts w:ascii="Segoe UI" w:eastAsia="Times New Roman" w:hAnsi="Segoe UI" w:cs="Segoe UI"/>
+          <w:rFonts w:ascii="Times New Roman" w:eastAsia="Times New Roman" w:hAnsi="Times New Roman" w:cs="Times New Roman"/>
           <w:color w:val="212529"/>
           <w:sz w:val="27"/>
           <w:szCs w:val="27"/>
@@ -148,72 +148,84 @@
       </w:pPr>
       <w:r>
         <w:rPr>
+          <w:rFonts w:ascii="Times New Roman" w:hAnsi="Times New Roman" w:cs="Times New Roman"/>
           <w:bCs/>
         </w:rPr>
         <w:t xml:space="preserve">Teknologi har alltid vært av stor interesse for </w:t>
       </w:r>
       <w:r>
         <w:rPr>
+          <w:rFonts w:ascii="Times New Roman" w:hAnsi="Times New Roman" w:cs="Times New Roman"/>
           <w:bCs/>
         </w:rPr>
         <w:t>oss</w:t>
       </w:r>
       <w:r>
         <w:rPr>
+          <w:rFonts w:ascii="Times New Roman" w:hAnsi="Times New Roman" w:cs="Times New Roman"/>
           <w:bCs/>
         </w:rPr>
         <w:t xml:space="preserve"> og </w:t>
       </w:r>
       <w:r>
         <w:rPr>
+          <w:rFonts w:ascii="Times New Roman" w:hAnsi="Times New Roman" w:cs="Times New Roman"/>
           <w:bCs/>
         </w:rPr>
         <w:t xml:space="preserve">vi </w:t>
       </w:r>
       <w:r>
         <w:rPr>
+          <w:rFonts w:ascii="Times New Roman" w:hAnsi="Times New Roman" w:cs="Times New Roman"/>
           <w:bCs/>
         </w:rPr>
         <w:t xml:space="preserve">har gjennom </w:t>
       </w:r>
       <w:r>
         <w:rPr>
+          <w:rFonts w:ascii="Times New Roman" w:hAnsi="Times New Roman" w:cs="Times New Roman"/>
           <w:bCs/>
         </w:rPr>
         <w:t>våre</w:t>
       </w:r>
       <w:r>
         <w:rPr>
+          <w:rFonts w:ascii="Times New Roman" w:hAnsi="Times New Roman" w:cs="Times New Roman"/>
           <w:bCs/>
         </w:rPr>
         <w:t xml:space="preserve"> studier</w:t>
       </w:r>
       <w:r>
         <w:rPr>
+          <w:rFonts w:ascii="Times New Roman" w:hAnsi="Times New Roman" w:cs="Times New Roman"/>
           <w:bCs/>
         </w:rPr>
         <w:t xml:space="preserve"> </w:t>
       </w:r>
       <w:r>
         <w:rPr>
+          <w:rFonts w:ascii="Times New Roman" w:hAnsi="Times New Roman" w:cs="Times New Roman"/>
           <w:bCs/>
         </w:rPr>
         <w:t xml:space="preserve">videreutviklet både </w:t>
       </w:r>
       <w:r>
         <w:rPr>
+          <w:rFonts w:ascii="Times New Roman" w:hAnsi="Times New Roman" w:cs="Times New Roman"/>
           <w:bCs/>
         </w:rPr>
         <w:t>vår</w:t>
       </w:r>
       <w:r>
         <w:rPr>
+          <w:rFonts w:ascii="Times New Roman" w:hAnsi="Times New Roman" w:cs="Times New Roman"/>
           <w:bCs/>
         </w:rPr>
         <w:t xml:space="preserve"> interesse og kompetanse</w:t>
       </w:r>
       <w:r>
         <w:rPr>
+          <w:rFonts w:ascii="Times New Roman" w:hAnsi="Times New Roman" w:cs="Times New Roman"/>
           <w:bCs/>
         </w:rPr>
         <w:t xml:space="preserve">. Dette er noe vi vil bruke videre for å hjelpe andre bedrifter. </w:t>
@@ -226,10 +238,10 @@
         <w:jc w:val="center"/>
         <w:outlineLvl w:val="2"/>
         <w:rPr>
-          <w:rFonts w:ascii="Segoe UI" w:eastAsia="Times New Roman" w:hAnsi="Segoe UI" w:cs="Segoe UI"/>
-          <w:color w:val="212529"/>
-          <w:sz w:val="27"/>
-          <w:szCs w:val="27"/>
+          <w:rFonts w:ascii="Times New Roman" w:eastAsia="Times New Roman" w:hAnsi="Times New Roman" w:cs="Times New Roman"/>
+          <w:color w:val="212529"/>
+          <w:sz w:val="28"/>
+          <w:szCs w:val="28"/>
           <w:lang w:eastAsia="nb-NO"/>
         </w:rPr>
       </w:pPr>
@@ -240,34 +252,47 @@
         <w:spacing w:after="100" w:afterAutospacing="1" w:line="240" w:lineRule="auto"/>
         <w:outlineLvl w:val="2"/>
         <w:rPr>
-          <w:bCs/>
-        </w:rPr>
-      </w:pPr>
-      <w:r>
-        <w:rPr>
-          <w:bCs/>
-        </w:rPr>
-        <w:t xml:space="preserve">Vi er fire </w:t>
-      </w:r>
-      <w:proofErr w:type="spellStart"/>
-      <w:r>
-        <w:rPr>
-          <w:bCs/>
-        </w:rPr>
-        <w:t>sivilingeniørerstudenter</w:t>
-      </w:r>
-      <w:proofErr w:type="spellEnd"/>
-      <w:r>
-        <w:rPr>
-          <w:bCs/>
-        </w:rPr>
-        <w:t xml:space="preserve"> fra NTNU. </w:t>
-      </w:r>
-      <w:r>
-        <w:rPr>
-          <w:bCs/>
-        </w:rPr>
-        <w:t xml:space="preserve">Teknologi har alltid vært av stor interesse for oss og vi har gjennom våre studier videreutviklet både vår interesse og kompetanse. </w:t>
+          <w:rFonts w:ascii="Times New Roman" w:hAnsi="Times New Roman" w:cs="Times New Roman"/>
+          <w:bCs/>
+          <w:sz w:val="36"/>
+          <w:szCs w:val="36"/>
+        </w:rPr>
+      </w:pPr>
+      <w:r>
+        <w:rPr>
+          <w:rFonts w:ascii="Times New Roman" w:hAnsi="Times New Roman" w:cs="Times New Roman"/>
+          <w:bCs/>
+          <w:sz w:val="36"/>
+          <w:szCs w:val="36"/>
+        </w:rPr>
+        <w:t xml:space="preserve">Rådgivning og utvikling </w:t>
+      </w:r>
+      <w:r>
+        <w:rPr>
+          <w:rFonts w:ascii="Times New Roman" w:hAnsi="Times New Roman" w:cs="Times New Roman"/>
+          <w:bCs/>
+          <w:sz w:val="36"/>
+          <w:szCs w:val="36"/>
+        </w:rPr>
+        <w:t>behøver ikke å være vanskelig eller dyrt</w:t>
+      </w:r>
+      <w:r>
+        <w:rPr>
+          <w:rFonts w:ascii="Times New Roman" w:hAnsi="Times New Roman" w:cs="Times New Roman"/>
+          <w:bCs/>
+          <w:sz w:val="36"/>
+          <w:szCs w:val="36"/>
+        </w:rPr>
+        <w:t xml:space="preserve">. </w:t>
+      </w:r>
+      <w:r>
+        <w:rPr>
+          <w:rFonts w:ascii="Times New Roman" w:hAnsi="Times New Roman" w:cs="Times New Roman"/>
+          <w:bCs/>
+          <w:sz w:val="36"/>
+          <w:szCs w:val="36"/>
+        </w:rPr>
+        <w:t xml:space="preserve">Prosessen har aldri vært enklere. </w:t>
       </w:r>
     </w:p>
     <w:p>
@@ -276,23 +301,12 @@
         <w:spacing w:after="100" w:afterAutospacing="1" w:line="240" w:lineRule="auto"/>
         <w:outlineLvl w:val="2"/>
         <w:rPr>
-          <w:bCs/>
-        </w:rPr>
-      </w:pPr>
-      <w:r>
-        <w:rPr>
-          <w:bCs/>
-        </w:rPr>
-        <w:t xml:space="preserve">Websider, annen IT-relatert </w:t>
-      </w:r>
-      <w:proofErr w:type="spellStart"/>
-      <w:r>
-        <w:rPr>
-          <w:bCs/>
-        </w:rPr>
-        <w:t>konsulentering</w:t>
-      </w:r>
-      <w:proofErr w:type="spellEnd"/>
+          <w:rFonts w:ascii="Times New Roman" w:hAnsi="Times New Roman" w:cs="Times New Roman"/>
+          <w:bCs/>
+          <w:sz w:val="36"/>
+          <w:szCs w:val="36"/>
+        </w:rPr>
+      </w:pPr>
     </w:p>
     <w:p>
       <w:pPr>
@@ -300,9 +314,47 @@
         <w:spacing w:after="100" w:afterAutospacing="1" w:line="240" w:lineRule="auto"/>
         <w:outlineLvl w:val="2"/>
         <w:rPr>
-          <w:bCs/>
-        </w:rPr>
-      </w:pPr>
+          <w:rFonts w:ascii="Times New Roman" w:hAnsi="Times New Roman" w:cs="Times New Roman"/>
+          <w:bCs/>
+        </w:rPr>
+      </w:pPr>
+      <w:r>
+        <w:rPr>
+          <w:rFonts w:ascii="Times New Roman" w:hAnsi="Times New Roman" w:cs="Times New Roman"/>
+          <w:bCs/>
+        </w:rPr>
+        <w:t xml:space="preserve">Vi er fire </w:t>
+      </w:r>
+      <w:proofErr w:type="spellStart"/>
+      <w:r>
+        <w:rPr>
+          <w:rFonts w:ascii="Times New Roman" w:hAnsi="Times New Roman" w:cs="Times New Roman"/>
+          <w:bCs/>
+        </w:rPr>
+        <w:t>sivilingeniørerstudenter</w:t>
+      </w:r>
+      <w:proofErr w:type="spellEnd"/>
+      <w:r>
+        <w:rPr>
+          <w:rFonts w:ascii="Times New Roman" w:hAnsi="Times New Roman" w:cs="Times New Roman"/>
+          <w:bCs/>
+        </w:rPr>
+        <w:t xml:space="preserve"> fra NTNU. </w:t>
+      </w:r>
+      <w:r>
+        <w:rPr>
+          <w:rFonts w:ascii="Times New Roman" w:hAnsi="Times New Roman" w:cs="Times New Roman"/>
+          <w:bCs/>
+        </w:rPr>
+        <w:t xml:space="preserve">Teknologi har alltid vært av stor interesse for oss og vi har gjennom våre studier videreutviklet både vår interesse og kompetanse. </w:t>
+      </w:r>
+      <w:r>
+        <w:rPr>
+          <w:rFonts w:ascii="Times New Roman" w:hAnsi="Times New Roman" w:cs="Times New Roman"/>
+          <w:bCs/>
+        </w:rPr>
+        <w:t xml:space="preserve">Med dette vil vi få realisert din visjon enkelt og friksjonsfritt, enten du søker digital rådgivning eller hjelp til utvikling. </w:t>
+      </w:r>
     </w:p>
     <w:p>
       <w:pPr>
@@ -310,109 +362,7 @@
         <w:spacing w:after="100" w:afterAutospacing="1" w:line="240" w:lineRule="auto"/>
         <w:outlineLvl w:val="2"/>
         <w:rPr>
-          <w:bCs/>
-        </w:rPr>
-      </w:pPr>
-      <w:r>
-        <w:rPr>
-          <w:bCs/>
-        </w:rPr>
-        <w:t>IT</w:t>
-      </w:r>
-      <w:r>
-        <w:rPr>
-          <w:bCs/>
-        </w:rPr>
-        <w:t xml:space="preserve"> </w:t>
-      </w:r>
-      <w:r>
-        <w:rPr>
-          <w:bCs/>
-        </w:rPr>
-        <w:t xml:space="preserve">behøver </w:t>
-      </w:r>
-      <w:r>
-        <w:rPr>
-          <w:bCs/>
-        </w:rPr>
-        <w:t xml:space="preserve">ikke </w:t>
-      </w:r>
-      <w:r>
-        <w:rPr>
-          <w:bCs/>
-        </w:rPr>
-        <w:t>å være vanskelig og dyrt</w:t>
-      </w:r>
-    </w:p>
-    <w:p>
-      <w:pPr>
-        <w:shd w:val="clear" w:color="auto" w:fill="FFFFFF"/>
-        <w:spacing w:after="100" w:afterAutospacing="1" w:line="240" w:lineRule="auto"/>
-        <w:outlineLvl w:val="2"/>
-        <w:rPr>
-          <w:bCs/>
-        </w:rPr>
-      </w:pPr>
-      <w:r>
-        <w:rPr>
-          <w:bCs/>
-        </w:rPr>
-        <w:t>Din visjon vil med vår digitale kompetanse bli realisert</w:t>
-      </w:r>
-      <w:r>
-        <w:rPr>
-          <w:bCs/>
-        </w:rPr>
-        <w:t xml:space="preserve"> enkelt og friksjonsfritt</w:t>
-      </w:r>
-      <w:r>
-        <w:rPr>
-          <w:bCs/>
-        </w:rPr>
-        <w:t>.</w:t>
-      </w:r>
-      <w:r>
-        <w:rPr>
-          <w:bCs/>
-        </w:rPr>
-        <w:tab/>
-      </w:r>
-    </w:p>
-    <w:p>
-      <w:pPr>
-        <w:shd w:val="clear" w:color="auto" w:fill="FFFFFF"/>
-        <w:spacing w:after="100" w:afterAutospacing="1" w:line="240" w:lineRule="auto"/>
-        <w:outlineLvl w:val="2"/>
-        <w:rPr>
-          <w:bCs/>
-        </w:rPr>
-      </w:pPr>
-    </w:p>
-    <w:p>
-      <w:pPr>
-        <w:shd w:val="clear" w:color="auto" w:fill="FFFFFF"/>
-        <w:spacing w:after="100" w:afterAutospacing="1" w:line="240" w:lineRule="auto"/>
-        <w:outlineLvl w:val="2"/>
-        <w:rPr>
-          <w:bCs/>
-        </w:rPr>
-      </w:pPr>
-      <w:r>
-        <w:rPr>
-          <w:bCs/>
-        </w:rPr>
-        <w:t>Prosessen har aldri vært enklere</w:t>
-      </w:r>
-      <w:bookmarkStart w:id="0" w:name="_GoBack"/>
-      <w:bookmarkEnd w:id="0"/>
-    </w:p>
-    <w:p>
-      <w:pPr>
-        <w:shd w:val="clear" w:color="auto" w:fill="FFFFFF"/>
-        <w:spacing w:after="100" w:afterAutospacing="1" w:line="240" w:lineRule="auto"/>
-        <w:outlineLvl w:val="2"/>
-        <w:rPr>
-          <w:rFonts w:ascii="Segoe UI" w:eastAsia="Times New Roman" w:hAnsi="Segoe UI" w:cs="Segoe UI"/>
+          <w:rFonts w:ascii="Times New Roman" w:eastAsia="Times New Roman" w:hAnsi="Times New Roman" w:cs="Times New Roman"/>
           <w:color w:val="212529"/>
           <w:sz w:val="27"/>
           <w:szCs w:val="27"/>
@@ -427,7 +377,7 @@
         <w:spacing w:after="100" w:afterAutospacing="1" w:line="240" w:lineRule="auto"/>
         <w:outlineLvl w:val="2"/>
         <w:rPr>
-          <w:rFonts w:ascii="Segoe UI" w:eastAsia="Times New Roman" w:hAnsi="Segoe UI" w:cs="Segoe UI"/>
+          <w:rFonts w:ascii="Times New Roman" w:eastAsia="Times New Roman" w:hAnsi="Times New Roman" w:cs="Times New Roman"/>
           <w:color w:val="212529"/>
           <w:sz w:val="27"/>
           <w:szCs w:val="27"/>
@@ -442,7 +392,7 @@
         <w:jc w:val="center"/>
         <w:outlineLvl w:val="2"/>
         <w:rPr>
-          <w:rFonts w:ascii="Segoe UI" w:eastAsia="Times New Roman" w:hAnsi="Segoe UI" w:cs="Segoe UI"/>
+          <w:rFonts w:ascii="Times New Roman" w:eastAsia="Times New Roman" w:hAnsi="Times New Roman" w:cs="Times New Roman"/>
           <w:color w:val="212529"/>
           <w:sz w:val="27"/>
           <w:szCs w:val="27"/>
@@ -451,7 +401,7 @@
       </w:pPr>
       <w:r>
         <w:rPr>
-          <w:rFonts w:ascii="Segoe UI" w:eastAsia="Times New Roman" w:hAnsi="Segoe UI" w:cs="Segoe UI"/>
+          <w:rFonts w:ascii="Times New Roman" w:eastAsia="Times New Roman" w:hAnsi="Times New Roman" w:cs="Times New Roman"/>
           <w:color w:val="212529"/>
           <w:sz w:val="27"/>
           <w:szCs w:val="27"/>
@@ -460,13 +410,14 @@
         <w:t>Kompetent</w:t>
       </w:r>
     </w:p>
-    <w:p/>
-    <w:p/>
-    <w:p>
-      <w:pPr>
+    <w:p>
+      <w:pPr>
+        <w:shd w:val="clear" w:color="auto" w:fill="FFFFFF"/>
+        <w:spacing w:after="100" w:afterAutospacing="1" w:line="240" w:lineRule="auto"/>
         <w:jc w:val="center"/>
-        <w:rPr>
-          <w:rFonts w:ascii="Segoe UI" w:eastAsia="Times New Roman" w:hAnsi="Segoe UI" w:cs="Segoe UI"/>
+        <w:outlineLvl w:val="2"/>
+        <w:rPr>
+          <w:rFonts w:ascii="Times New Roman" w:eastAsia="Times New Roman" w:hAnsi="Times New Roman" w:cs="Times New Roman"/>
           <w:color w:val="212529"/>
           <w:sz w:val="27"/>
           <w:szCs w:val="27"/>
@@ -475,17 +426,188 @@
       </w:pPr>
       <w:r>
         <w:rPr>
-          <w:rFonts w:ascii="Segoe UI" w:eastAsia="Times New Roman" w:hAnsi="Segoe UI" w:cs="Segoe UI"/>
+          <w:rFonts w:ascii="Times New Roman" w:hAnsi="Times New Roman" w:cs="Times New Roman"/>
+          <w:bCs/>
+        </w:rPr>
+        <w:t>Vi er fire sivil</w:t>
+      </w:r>
+      <w:r>
+        <w:rPr>
+          <w:rFonts w:ascii="Times New Roman" w:hAnsi="Times New Roman" w:cs="Times New Roman"/>
+          <w:bCs/>
+        </w:rPr>
+        <w:t>ingeniørstudenter</w:t>
+      </w:r>
+      <w:r>
+        <w:rPr>
+          <w:rFonts w:ascii="Times New Roman" w:hAnsi="Times New Roman" w:cs="Times New Roman"/>
+          <w:bCs/>
+        </w:rPr>
+        <w:t xml:space="preserve"> fra NTNU. Teknologi har alltid vært av stor interesse for oss og vi har gjennom våre studier videreutviklet både vår interesse og kompetanse</w:t>
+      </w:r>
+      <w:r>
+        <w:rPr>
+          <w:rFonts w:ascii="Times New Roman" w:hAnsi="Times New Roman" w:cs="Times New Roman"/>
+          <w:color w:val="212529"/>
+          <w:shd w:val="clear" w:color="auto" w:fill="FFFFFF"/>
+        </w:rPr>
+        <w:t>.</w:t>
+      </w:r>
+      <w:r>
+        <w:rPr>
+          <w:rFonts w:ascii="Times New Roman" w:hAnsi="Times New Roman" w:cs="Times New Roman"/>
+          <w:color w:val="212529"/>
+          <w:shd w:val="clear" w:color="auto" w:fill="FFFFFF"/>
+        </w:rPr>
+        <w:t xml:space="preserve"> Dette innebærer blant annet </w:t>
+      </w:r>
+      <w:r>
+        <w:rPr>
+          <w:rFonts w:ascii="Times New Roman" w:hAnsi="Times New Roman" w:cs="Times New Roman"/>
+          <w:color w:val="212529"/>
+          <w:shd w:val="clear" w:color="auto" w:fill="FFFFFF"/>
+        </w:rPr>
+        <w:t>front-end webutvikling, back-end programvareutvikling, databasehåndtering og mer.</w:t>
+      </w:r>
+      <w:r>
+        <w:rPr>
+          <w:rFonts w:ascii="Times New Roman" w:hAnsi="Times New Roman" w:cs="Times New Roman"/>
+          <w:bCs/>
+        </w:rPr>
+        <w:t xml:space="preserve"> </w:t>
+      </w:r>
+      <w:r>
+        <w:rPr>
+          <w:rFonts w:ascii="Times New Roman" w:hAnsi="Times New Roman" w:cs="Times New Roman"/>
+          <w:bCs/>
+        </w:rPr>
+        <w:t xml:space="preserve">Med </w:t>
+      </w:r>
+      <w:r>
+        <w:rPr>
+          <w:rFonts w:ascii="Times New Roman" w:hAnsi="Times New Roman" w:cs="Times New Roman"/>
+          <w:bCs/>
+        </w:rPr>
+        <w:t>denne kompetansen</w:t>
+      </w:r>
+      <w:r>
+        <w:rPr>
+          <w:rFonts w:ascii="Times New Roman" w:hAnsi="Times New Roman" w:cs="Times New Roman"/>
+          <w:bCs/>
+        </w:rPr>
+        <w:t xml:space="preserve"> vil vi få realisert din visjon enkelt og friksjonsfritt, enten du søker digital rådgivning eller hjelp til utvikling.</w:t>
+      </w:r>
+    </w:p>
+    <w:p>
+      <w:pPr>
+        <w:rPr>
+          <w:rFonts w:ascii="Times New Roman" w:hAnsi="Times New Roman" w:cs="Times New Roman"/>
+        </w:rPr>
+      </w:pPr>
+    </w:p>
+    <w:p>
+      <w:pPr>
+        <w:rPr>
+          <w:rFonts w:ascii="Times New Roman" w:hAnsi="Times New Roman" w:cs="Times New Roman"/>
+        </w:rPr>
+      </w:pPr>
+    </w:p>
+    <w:p>
+      <w:pPr>
+        <w:jc w:val="center"/>
+        <w:rPr>
+          <w:rFonts w:ascii="Times New Roman" w:eastAsia="Times New Roman" w:hAnsi="Times New Roman" w:cs="Times New Roman"/>
           <w:color w:val="212529"/>
           <w:sz w:val="27"/>
           <w:szCs w:val="27"/>
           <w:lang w:eastAsia="nb-NO"/>
         </w:rPr>
+      </w:pPr>
+      <w:r>
+        <w:rPr>
+          <w:rFonts w:ascii="Times New Roman" w:eastAsia="Times New Roman" w:hAnsi="Times New Roman" w:cs="Times New Roman"/>
+          <w:color w:val="212529"/>
+          <w:sz w:val="27"/>
+          <w:szCs w:val="27"/>
+          <w:lang w:eastAsia="nb-NO"/>
+        </w:rPr>
         <w:t>Skreddersydd</w:t>
       </w:r>
     </w:p>
-    <w:p/>
-    <w:p/>
+    <w:p>
+      <w:pPr>
+        <w:jc w:val="center"/>
+        <w:rPr>
+          <w:rFonts w:ascii="Times New Roman" w:eastAsia="Times New Roman" w:hAnsi="Times New Roman" w:cs="Times New Roman"/>
+          <w:color w:val="212529"/>
+          <w:sz w:val="27"/>
+          <w:szCs w:val="27"/>
+          <w:lang w:eastAsia="nb-NO"/>
+        </w:rPr>
+      </w:pPr>
+      <w:r>
+        <w:rPr>
+          <w:rFonts w:ascii="Times New Roman" w:hAnsi="Times New Roman" w:cs="Times New Roman"/>
+          <w:color w:val="212529"/>
+          <w:shd w:val="clear" w:color="auto" w:fill="FFFFFF"/>
+        </w:rPr>
+        <w:t>Vi er svært fleksible, og kan tilby moderne webdesign, effektive programvareløsninger og strategi tilpasset dine behov.</w:t>
+      </w:r>
+      <w:r>
+        <w:rPr>
+          <w:rFonts w:ascii="Times New Roman" w:hAnsi="Times New Roman" w:cs="Times New Roman"/>
+          <w:color w:val="212529"/>
+          <w:shd w:val="clear" w:color="auto" w:fill="FFFFFF"/>
+        </w:rPr>
+        <w:t xml:space="preserve"> Om </w:t>
+      </w:r>
+      <w:r>
+        <w:rPr>
+          <w:rFonts w:ascii="Times New Roman" w:hAnsi="Times New Roman" w:cs="Times New Roman"/>
+          <w:color w:val="212529"/>
+          <w:shd w:val="clear" w:color="auto" w:fill="FFFFFF"/>
+        </w:rPr>
+        <w:t xml:space="preserve">du har </w:t>
+      </w:r>
+      <w:r>
+        <w:rPr>
+          <w:rFonts w:ascii="Times New Roman" w:hAnsi="Times New Roman" w:cs="Times New Roman"/>
+          <w:color w:val="212529"/>
+          <w:shd w:val="clear" w:color="auto" w:fill="FFFFFF"/>
+        </w:rPr>
+        <w:t>et problem som krever en digital løsnin</w:t>
+      </w:r>
+      <w:r>
+        <w:rPr>
+          <w:rFonts w:ascii="Times New Roman" w:hAnsi="Times New Roman" w:cs="Times New Roman"/>
+          <w:color w:val="212529"/>
+          <w:shd w:val="clear" w:color="auto" w:fill="FFFFFF"/>
+        </w:rPr>
+        <w:t>g, men ikke kunnskapen til å realisere produktet er vi det perfekte selskapet for deg.</w:t>
+      </w:r>
+      <w:r>
+        <w:rPr>
+          <w:rFonts w:ascii="Times New Roman" w:hAnsi="Times New Roman" w:cs="Times New Roman"/>
+          <w:color w:val="212529"/>
+          <w:shd w:val="clear" w:color="auto" w:fill="FFFFFF"/>
+        </w:rPr>
+        <w:t xml:space="preserve"> Løsningen vi kommer med vil være enkel å bruke selv for den minst teknologisk anlagte.</w:t>
+      </w:r>
+    </w:p>
+    <w:p>
+      <w:pPr>
+        <w:rPr>
+          <w:rFonts w:ascii="Times New Roman" w:hAnsi="Times New Roman" w:cs="Times New Roman"/>
+        </w:rPr>
+      </w:pPr>
+    </w:p>
+    <w:p>
+      <w:pPr>
+        <w:rPr>
+          <w:rFonts w:ascii="Times New Roman" w:hAnsi="Times New Roman" w:cs="Times New Roman"/>
+        </w:rPr>
+      </w:pPr>
+    </w:p>
     <w:p>
       <w:pPr>
         <w:pStyle w:val="Overskrift3"/>
@@ -493,20 +615,174 @@
         <w:spacing w:before="0" w:beforeAutospacing="0"/>
         <w:jc w:val="center"/>
         <w:rPr>
-          <w:rFonts w:ascii="Segoe UI" w:hAnsi="Segoe UI" w:cs="Segoe UI"/>
-          <w:b w:val="0"/>
-          <w:bCs w:val="0"/>
-          <w:color w:val="212529"/>
-        </w:rPr>
-      </w:pPr>
-      <w:r>
-        <w:rPr>
-          <w:rFonts w:ascii="Segoe UI" w:hAnsi="Segoe UI" w:cs="Segoe UI"/>
+          <w:b w:val="0"/>
+          <w:bCs w:val="0"/>
+          <w:color w:val="212529"/>
+        </w:rPr>
+      </w:pPr>
+      <w:r>
+        <w:rPr>
           <w:b w:val="0"/>
           <w:bCs w:val="0"/>
           <w:color w:val="212529"/>
         </w:rPr>
         <w:t>Rimelig</w:t>
+      </w:r>
+    </w:p>
+    <w:p>
+      <w:pPr>
+        <w:pStyle w:val="Overskrift3"/>
+        <w:shd w:val="clear" w:color="auto" w:fill="FFFFFF"/>
+        <w:spacing w:before="0" w:beforeAutospacing="0"/>
+        <w:rPr>
+          <w:b w:val="0"/>
+          <w:bCs w:val="0"/>
+          <w:color w:val="212529"/>
+          <w:sz w:val="22"/>
+          <w:szCs w:val="22"/>
+        </w:rPr>
+      </w:pPr>
+      <w:r>
+        <w:rPr>
+          <w:b w:val="0"/>
+          <w:bCs w:val="0"/>
+          <w:color w:val="212529"/>
+          <w:sz w:val="22"/>
+          <w:szCs w:val="22"/>
+        </w:rPr>
+        <w:t xml:space="preserve">Ettersom våre ansatte er fulltidsstudenter, vil utviklingen av produktet ta noe lengre tid. </w:t>
+      </w:r>
+      <w:r>
+        <w:rPr>
+          <w:b w:val="0"/>
+          <w:bCs w:val="0"/>
+          <w:color w:val="212529"/>
+          <w:sz w:val="22"/>
+          <w:szCs w:val="22"/>
+        </w:rPr>
+        <w:t>D</w:t>
+      </w:r>
+      <w:r>
+        <w:rPr>
+          <w:b w:val="0"/>
+          <w:bCs w:val="0"/>
+          <w:color w:val="212529"/>
+          <w:sz w:val="22"/>
+          <w:szCs w:val="22"/>
+        </w:rPr>
+        <w:t>erfor har vi rimelige priser til langt</w:t>
+      </w:r>
+      <w:r>
+        <w:rPr>
+          <w:b w:val="0"/>
+          <w:bCs w:val="0"/>
+          <w:color w:val="212529"/>
+          <w:sz w:val="22"/>
+          <w:szCs w:val="22"/>
+        </w:rPr>
+        <w:t xml:space="preserve"> under markedsverdi</w:t>
+      </w:r>
+      <w:r>
+        <w:rPr>
+          <w:b w:val="0"/>
+          <w:bCs w:val="0"/>
+          <w:color w:val="212529"/>
+          <w:sz w:val="22"/>
+          <w:szCs w:val="22"/>
+        </w:rPr>
+        <w:t xml:space="preserve">. Vi </w:t>
+      </w:r>
+      <w:r>
+        <w:rPr>
+          <w:b w:val="0"/>
+          <w:bCs w:val="0"/>
+          <w:color w:val="212529"/>
+          <w:sz w:val="22"/>
+          <w:szCs w:val="22"/>
+        </w:rPr>
+        <w:t xml:space="preserve">mener at </w:t>
+      </w:r>
+      <w:r>
+        <w:rPr>
+          <w:b w:val="0"/>
+          <w:bCs w:val="0"/>
+          <w:color w:val="212529"/>
+          <w:sz w:val="22"/>
+          <w:szCs w:val="22"/>
+        </w:rPr>
+        <w:t xml:space="preserve">gode </w:t>
+      </w:r>
+      <w:r>
+        <w:rPr>
+          <w:b w:val="0"/>
+          <w:bCs w:val="0"/>
+          <w:color w:val="212529"/>
+          <w:sz w:val="22"/>
+          <w:szCs w:val="22"/>
+        </w:rPr>
+        <w:t xml:space="preserve">IT-løsninger </w:t>
+      </w:r>
+      <w:r>
+        <w:rPr>
+          <w:b w:val="0"/>
+          <w:bCs w:val="0"/>
+          <w:color w:val="212529"/>
+          <w:sz w:val="22"/>
+          <w:szCs w:val="22"/>
+        </w:rPr>
+        <w:t>ikke kun burde være forbeholdt større bedrifter med stor kapital</w:t>
+      </w:r>
+      <w:r>
+        <w:rPr>
+          <w:b w:val="0"/>
+          <w:bCs w:val="0"/>
+          <w:color w:val="212529"/>
+          <w:sz w:val="22"/>
+          <w:szCs w:val="22"/>
+        </w:rPr>
+        <w:t xml:space="preserve">, </w:t>
+      </w:r>
+      <w:bookmarkStart w:id="0" w:name="_GoBack"/>
+      <w:bookmarkEnd w:id="0"/>
+      <w:r>
+        <w:rPr>
+          <w:b w:val="0"/>
+          <w:bCs w:val="0"/>
+          <w:color w:val="212529"/>
+          <w:sz w:val="22"/>
+          <w:szCs w:val="22"/>
+        </w:rPr>
+        <w:t>slik</w:t>
+      </w:r>
+      <w:r>
+        <w:rPr>
+          <w:b w:val="0"/>
+          <w:bCs w:val="0"/>
+          <w:color w:val="212529"/>
+          <w:sz w:val="22"/>
+          <w:szCs w:val="22"/>
+        </w:rPr>
+        <w:t xml:space="preserve"> at selv de små bedriftene skal ha muligheten til å holde følge med digitaliseringen</w:t>
+      </w:r>
+      <w:r>
+        <w:rPr>
+          <w:b w:val="0"/>
+          <w:bCs w:val="0"/>
+          <w:color w:val="212529"/>
+          <w:sz w:val="22"/>
+          <w:szCs w:val="22"/>
+        </w:rPr>
+        <w:t>.</w:t>
+      </w:r>
+      <w:r>
+        <w:rPr>
+          <w:b w:val="0"/>
+          <w:bCs w:val="0"/>
+          <w:color w:val="212529"/>
+          <w:sz w:val="22"/>
+          <w:szCs w:val="22"/>
+        </w:rPr>
+        <w:t xml:space="preserve"> </w:t>
       </w:r>
     </w:p>
     <w:p>
@@ -516,7 +792,6 @@
         <w:spacing w:before="0" w:beforeAutospacing="0"/>
         <w:jc w:val="center"/>
         <w:rPr>
-          <w:rFonts w:ascii="Segoe UI" w:hAnsi="Segoe UI" w:cs="Segoe UI"/>
           <w:b w:val="0"/>
           <w:bCs w:val="0"/>
           <w:color w:val="212529"/>
@@ -530,7 +805,6 @@
         <w:spacing w:before="0" w:beforeAutospacing="0"/>
         <w:jc w:val="center"/>
         <w:rPr>
-          <w:rFonts w:ascii="Segoe UI" w:hAnsi="Segoe UI" w:cs="Segoe UI"/>
           <w:b w:val="0"/>
           <w:bCs w:val="0"/>
           <w:color w:val="212529"/>
@@ -544,7 +818,6 @@
         <w:spacing w:before="0" w:beforeAutospacing="0"/>
         <w:jc w:val="center"/>
         <w:rPr>
-          <w:rFonts w:ascii="Segoe UI" w:hAnsi="Segoe UI" w:cs="Segoe UI"/>
           <w:b w:val="0"/>
           <w:bCs w:val="0"/>
           <w:color w:val="212529"/>
@@ -561,7 +834,6 @@
         <w:shd w:val="clear" w:color="auto" w:fill="FFFFFF"/>
         <w:spacing w:before="0" w:beforeAutospacing="0"/>
         <w:rPr>
-          <w:rFonts w:ascii="Segoe UI" w:hAnsi="Segoe UI" w:cs="Segoe UI"/>
           <w:b w:val="0"/>
           <w:bCs w:val="0"/>
           <w:color w:val="212529"/>
@@ -571,14 +843,12 @@
       </w:pPr>
       <w:r>
         <w:rPr>
-          <w:rFonts w:ascii="Segoe UI" w:hAnsi="Segoe UI" w:cs="Segoe UI"/>
           <w:b w:val="0"/>
           <w:bCs w:val="0"/>
           <w:color w:val="212529"/>
           <w:sz w:val="22"/>
           <w:szCs w:val="22"/>
         </w:rPr>
-        <w:lastRenderedPageBreak/>
         <w:t>Ettersom våre ansatte er fulltidsstudenter, vil utviklingen av produktet bli noe lengre. Til gjengjeld er våre priser langt under markedsverdi.</w:t>
       </w:r>
     </w:p>
@@ -589,7 +859,6 @@
         <w:spacing w:before="0" w:beforeAutospacing="0"/>
         <w:jc w:val="center"/>
         <w:rPr>
-          <w:rFonts w:ascii="Segoe UI" w:hAnsi="Segoe UI" w:cs="Segoe UI"/>
           <w:b w:val="0"/>
           <w:bCs w:val="0"/>
           <w:color w:val="212529"/>
@@ -603,18 +872,33 @@
           <w:ilvl w:val="0"/>
           <w:numId w:val="1"/>
         </w:numPr>
-      </w:pPr>
-      <w:r>
-        <w:rPr>
-          <w:rFonts w:ascii="Segoe UI" w:hAnsi="Segoe UI" w:cs="Segoe UI"/>
+        <w:rPr>
+          <w:rFonts w:ascii="Times New Roman" w:hAnsi="Times New Roman" w:cs="Times New Roman"/>
+        </w:rPr>
+      </w:pPr>
+      <w:r>
+        <w:rPr>
+          <w:rFonts w:ascii="Times New Roman" w:hAnsi="Times New Roman" w:cs="Times New Roman"/>
           <w:color w:val="212529"/>
           <w:shd w:val="clear" w:color="auto" w:fill="FFFFFF"/>
         </w:rPr>
         <w:t>Vi er svært fleksible, og kan tilby moderne webdesign, effektive programvareløsninger og strategi tilpasset dine behov.</w:t>
       </w:r>
     </w:p>
-    <w:p/>
-    <w:p/>
+    <w:p>
+      <w:pPr>
+        <w:rPr>
+          <w:rFonts w:ascii="Times New Roman" w:hAnsi="Times New Roman" w:cs="Times New Roman"/>
+        </w:rPr>
+      </w:pPr>
+    </w:p>
+    <w:p>
+      <w:pPr>
+        <w:rPr>
+          <w:rFonts w:ascii="Times New Roman" w:hAnsi="Times New Roman" w:cs="Times New Roman"/>
+        </w:rPr>
+      </w:pPr>
+    </w:p>
     <w:p>
       <w:pPr>
         <w:pStyle w:val="Listeavsnitt"/>
@@ -622,17 +906,26 @@
           <w:ilvl w:val="0"/>
           <w:numId w:val="1"/>
         </w:numPr>
-      </w:pPr>
-      <w:r>
-        <w:rPr>
-          <w:rFonts w:ascii="Segoe UI" w:hAnsi="Segoe UI" w:cs="Segoe UI"/>
+        <w:rPr>
+          <w:rFonts w:ascii="Times New Roman" w:hAnsi="Times New Roman" w:cs="Times New Roman"/>
+        </w:rPr>
+      </w:pPr>
+      <w:r>
+        <w:rPr>
+          <w:rFonts w:ascii="Times New Roman" w:hAnsi="Times New Roman" w:cs="Times New Roman"/>
           <w:color w:val="212529"/>
           <w:shd w:val="clear" w:color="auto" w:fill="FFFFFF"/>
         </w:rPr>
         <w:t>Våre konsulenter er sivilingeniørstudenter ved Gløshaugen i Trondheim, og har god erfaring fra arbeidslivet samt en tung faglig bakgrunn.</w:t>
       </w:r>
     </w:p>
-    <w:p/>
+    <w:p>
+      <w:pPr>
+        <w:rPr>
+          <w:rFonts w:ascii="Times New Roman" w:hAnsi="Times New Roman" w:cs="Times New Roman"/>
+        </w:rPr>
+      </w:pPr>
+    </w:p>
     <w:sectPr>
       <w:pgSz w:w="11906" w:h="16838"/>
       <w:pgMar w:top="1417" w:right="1417" w:bottom="1417" w:left="1417" w:header="708" w:footer="708" w:gutter="0"/>

</xml_diff>